<commit_message>
update file input output doc
</commit_message>
<xml_diff>
--- a/Java Summary/Input_Output_Stream.docx
+++ b/Java Summary/Input_Output_Stream.docx
@@ -142,6 +142,7 @@
           <w:szCs w:val="24"/>
         </w:rPr>
       </w:pPr>
+      <w:proofErr w:type="spellStart"/>
       <w:r>
         <w:rPr>
           <w:rFonts w:ascii="Arial" w:eastAsia="Times New Roman" w:hAnsi="Arial" w:cs="Arial"/>
@@ -149,15 +150,9 @@
           <w:bCs/>
           <w:color w:val="000000"/>
         </w:rPr>
-        <w:t xml:space="preserve">InputStream </w:t>
-      </w:r>
-      <w:r>
-        <w:rPr>
-          <w:rFonts w:ascii="Arial" w:eastAsia="Times New Roman" w:hAnsi="Arial" w:cs="Arial"/>
-          <w:color w:val="000000"/>
-        </w:rPr>
-        <w:t xml:space="preserve">and </w:t>
-      </w:r>
+        <w:t>InputStream</w:t>
+      </w:r>
+      <w:proofErr w:type="spellEnd"/>
       <w:r>
         <w:rPr>
           <w:rFonts w:ascii="Arial" w:eastAsia="Times New Roman" w:hAnsi="Arial" w:cs="Arial"/>
@@ -165,35 +160,16 @@
           <w:bCs/>
           <w:color w:val="000000"/>
         </w:rPr>
-        <w:t xml:space="preserve">OutputStream </w:t>
-      </w:r>
-      <w:r>
-        <w:rPr>
-          <w:rFonts w:ascii="Arial" w:eastAsia="Times New Roman" w:hAnsi="Arial" w:cs="Arial"/>
-          <w:color w:val="000000"/>
-        </w:rPr>
-        <w:t>classes let you read and write individual bytes and arrays of bytes</w:t>
-      </w:r>
-    </w:p>
-    <w:p>
-      <w:pPr>
-        <w:spacing w:after="0" w:line="240" w:lineRule="auto"/>
-        <w:rPr>
-          <w:rFonts w:ascii="Times New Roman" w:eastAsia="Times New Roman" w:hAnsi="Times New Roman" w:cs="Times New Roman"/>
-          <w:sz w:val="24"/>
-          <w:szCs w:val="24"/>
-        </w:rPr>
-      </w:pPr>
-    </w:p>
-    <w:p>
-      <w:pPr>
-        <w:spacing w:after="0" w:line="240" w:lineRule="auto"/>
-        <w:rPr>
-          <w:rFonts w:ascii="Times New Roman" w:eastAsia="Times New Roman" w:hAnsi="Times New Roman" w:cs="Times New Roman"/>
-          <w:sz w:val="24"/>
-          <w:szCs w:val="24"/>
-        </w:rPr>
-      </w:pPr>
+        <w:t xml:space="preserve"> </w:t>
+      </w:r>
+      <w:r>
+        <w:rPr>
+          <w:rFonts w:ascii="Arial" w:eastAsia="Times New Roman" w:hAnsi="Arial" w:cs="Arial"/>
+          <w:color w:val="000000"/>
+        </w:rPr>
+        <w:t xml:space="preserve">and </w:t>
+      </w:r>
+      <w:proofErr w:type="spellStart"/>
       <w:r>
         <w:rPr>
           <w:rFonts w:ascii="Arial" w:eastAsia="Times New Roman" w:hAnsi="Arial" w:cs="Arial"/>
@@ -201,15 +177,9 @@
           <w:bCs/>
           <w:color w:val="000000"/>
         </w:rPr>
-        <w:t xml:space="preserve">DataInputStream </w:t>
-      </w:r>
-      <w:r>
-        <w:rPr>
-          <w:rFonts w:ascii="Arial" w:eastAsia="Times New Roman" w:hAnsi="Arial" w:cs="Arial"/>
-          <w:color w:val="000000"/>
-        </w:rPr>
-        <w:t xml:space="preserve">and </w:t>
-      </w:r>
+        <w:t>OutputStream</w:t>
+      </w:r>
+      <w:proofErr w:type="spellEnd"/>
       <w:r>
         <w:rPr>
           <w:rFonts w:ascii="Arial" w:eastAsia="Times New Roman" w:hAnsi="Arial" w:cs="Arial"/>
@@ -217,35 +187,36 @@
           <w:bCs/>
           <w:color w:val="000000"/>
         </w:rPr>
-        <w:t xml:space="preserve">DataOutputStream </w:t>
-      </w:r>
-      <w:r>
-        <w:rPr>
-          <w:rFonts w:ascii="Arial" w:eastAsia="Times New Roman" w:hAnsi="Arial" w:cs="Arial"/>
-          <w:color w:val="000000"/>
-        </w:rPr>
-        <w:t>let you read and write all the primitive Java types in binary format</w:t>
-      </w:r>
-    </w:p>
-    <w:p>
-      <w:pPr>
-        <w:spacing w:after="0" w:line="240" w:lineRule="auto"/>
-        <w:rPr>
-          <w:rFonts w:ascii="Times New Roman" w:eastAsia="Times New Roman" w:hAnsi="Times New Roman" w:cs="Times New Roman"/>
-          <w:sz w:val="24"/>
-          <w:szCs w:val="24"/>
-        </w:rPr>
-      </w:pPr>
-    </w:p>
-    <w:p>
-      <w:pPr>
-        <w:spacing w:after="0" w:line="240" w:lineRule="auto"/>
-        <w:rPr>
-          <w:rFonts w:ascii="Times New Roman" w:eastAsia="Times New Roman" w:hAnsi="Times New Roman" w:cs="Times New Roman"/>
-          <w:sz w:val="24"/>
-          <w:szCs w:val="24"/>
-        </w:rPr>
-      </w:pPr>
+        <w:t xml:space="preserve"> </w:t>
+      </w:r>
+      <w:r>
+        <w:rPr>
+          <w:rFonts w:ascii="Arial" w:eastAsia="Times New Roman" w:hAnsi="Arial" w:cs="Arial"/>
+          <w:color w:val="000000"/>
+        </w:rPr>
+        <w:t>classes let you read and write individual bytes and arrays of bytes</w:t>
+      </w:r>
+    </w:p>
+    <w:p>
+      <w:pPr>
+        <w:spacing w:after="0" w:line="240" w:lineRule="auto"/>
+        <w:rPr>
+          <w:rFonts w:ascii="Times New Roman" w:eastAsia="Times New Roman" w:hAnsi="Times New Roman" w:cs="Times New Roman"/>
+          <w:sz w:val="24"/>
+          <w:szCs w:val="24"/>
+        </w:rPr>
+      </w:pPr>
+    </w:p>
+    <w:p>
+      <w:pPr>
+        <w:spacing w:after="0" w:line="240" w:lineRule="auto"/>
+        <w:rPr>
+          <w:rFonts w:ascii="Times New Roman" w:eastAsia="Times New Roman" w:hAnsi="Times New Roman" w:cs="Times New Roman"/>
+          <w:sz w:val="24"/>
+          <w:szCs w:val="24"/>
+        </w:rPr>
+      </w:pPr>
+      <w:proofErr w:type="spellStart"/>
       <w:r>
         <w:rPr>
           <w:rFonts w:ascii="Arial" w:eastAsia="Times New Roman" w:hAnsi="Arial" w:cs="Arial"/>
@@ -253,15 +224,9 @@
           <w:bCs/>
           <w:color w:val="000000"/>
         </w:rPr>
-        <w:t xml:space="preserve">ZipInputStream </w:t>
-      </w:r>
-      <w:r>
-        <w:rPr>
-          <w:rFonts w:ascii="Arial" w:eastAsia="Times New Roman" w:hAnsi="Arial" w:cs="Arial"/>
-          <w:color w:val="000000"/>
-        </w:rPr>
-        <w:t xml:space="preserve">and </w:t>
-      </w:r>
+        <w:t>DataInputStream</w:t>
+      </w:r>
+      <w:proofErr w:type="spellEnd"/>
       <w:r>
         <w:rPr>
           <w:rFonts w:ascii="Arial" w:eastAsia="Times New Roman" w:hAnsi="Arial" w:cs="Arial"/>
@@ -269,42 +234,16 @@
           <w:bCs/>
           <w:color w:val="000000"/>
         </w:rPr>
-        <w:t xml:space="preserve">ZipOutputStream </w:t>
-      </w:r>
-      <w:r>
-        <w:rPr>
-          <w:rFonts w:ascii="Arial" w:eastAsia="Times New Roman" w:hAnsi="Arial" w:cs="Arial"/>
-          <w:color w:val="000000"/>
-        </w:rPr>
-        <w:t>let you read and write files in the familiar ZIP compression format</w:t>
-      </w:r>
-    </w:p>
-    <w:p>
-      <w:pPr>
-        <w:spacing w:after="0" w:line="240" w:lineRule="auto"/>
-        <w:rPr>
-          <w:rFonts w:ascii="Times New Roman" w:eastAsia="Times New Roman" w:hAnsi="Times New Roman" w:cs="Times New Roman"/>
-          <w:sz w:val="24"/>
-          <w:szCs w:val="24"/>
-        </w:rPr>
-      </w:pPr>
-    </w:p>
-    <w:p>
-      <w:pPr>
-        <w:spacing w:after="0" w:line="240" w:lineRule="auto"/>
-        <w:rPr>
-          <w:rFonts w:ascii="Times New Roman" w:eastAsia="Times New Roman" w:hAnsi="Times New Roman" w:cs="Times New Roman"/>
-          <w:sz w:val="24"/>
-          <w:szCs w:val="24"/>
-        </w:rPr>
-      </w:pPr>
-      <w:r>
-        <w:rPr>
-          <w:rFonts w:ascii="Arial" w:eastAsia="Times New Roman" w:hAnsi="Arial" w:cs="Arial"/>
-          <w:color w:val="000000"/>
-        </w:rPr>
-        <w:t xml:space="preserve">For </w:t>
-      </w:r>
+        <w:t xml:space="preserve"> </w:t>
+      </w:r>
+      <w:r>
+        <w:rPr>
+          <w:rFonts w:ascii="Arial" w:eastAsia="Times New Roman" w:hAnsi="Arial" w:cs="Arial"/>
+          <w:color w:val="000000"/>
+        </w:rPr>
+        <w:t xml:space="preserve">and </w:t>
+      </w:r>
+      <w:proofErr w:type="spellStart"/>
       <w:r>
         <w:rPr>
           <w:rFonts w:ascii="Arial" w:eastAsia="Times New Roman" w:hAnsi="Arial" w:cs="Arial"/>
@@ -312,62 +251,9 @@
           <w:bCs/>
           <w:color w:val="000000"/>
         </w:rPr>
-        <w:t xml:space="preserve">Unicode </w:t>
-      </w:r>
-      <w:r>
-        <w:rPr>
-          <w:rFonts w:ascii="Arial" w:eastAsia="Times New Roman" w:hAnsi="Arial" w:cs="Arial"/>
-          <w:color w:val="000000"/>
-        </w:rPr>
-        <w:t>text, on the other hand, you can use subclasses of the abstract classes Reader and Writer</w:t>
-      </w:r>
-    </w:p>
-    <w:p>
-      <w:pPr>
-        <w:spacing w:after="0" w:line="240" w:lineRule="auto"/>
-        <w:rPr>
-          <w:rFonts w:ascii="Times New Roman" w:eastAsia="Times New Roman" w:hAnsi="Times New Roman" w:cs="Times New Roman"/>
-          <w:sz w:val="24"/>
-          <w:szCs w:val="24"/>
-        </w:rPr>
-      </w:pPr>
-    </w:p>
-    <w:p>
-      <w:pPr>
-        <w:spacing w:after="0" w:line="240" w:lineRule="auto"/>
-        <w:rPr>
-          <w:rFonts w:ascii="Times New Roman" w:eastAsia="Times New Roman" w:hAnsi="Times New Roman" w:cs="Times New Roman"/>
-          <w:sz w:val="24"/>
-          <w:szCs w:val="24"/>
-        </w:rPr>
-      </w:pPr>
-      <w:r>
-        <w:rPr>
-          <w:rFonts w:ascii="Arial" w:eastAsia="Times New Roman" w:hAnsi="Arial" w:cs="Arial"/>
-          <w:color w:val="000000"/>
-        </w:rPr>
-        <w:t>The read method returns either a UTF-16 code unit (as an integer between 0 and 65535) or -1</w:t>
-      </w:r>
-    </w:p>
-    <w:p>
-      <w:pPr>
-        <w:spacing w:after="0" w:line="240" w:lineRule="auto"/>
-        <w:rPr>
-          <w:rFonts w:ascii="Times New Roman" w:eastAsia="Times New Roman" w:hAnsi="Times New Roman" w:cs="Times New Roman"/>
-          <w:sz w:val="24"/>
-          <w:szCs w:val="24"/>
-        </w:rPr>
-      </w:pPr>
-    </w:p>
-    <w:p>
-      <w:pPr>
-        <w:spacing w:after="0" w:line="240" w:lineRule="auto"/>
-        <w:rPr>
-          <w:rFonts w:ascii="Times New Roman" w:eastAsia="Times New Roman" w:hAnsi="Times New Roman" w:cs="Times New Roman"/>
-          <w:sz w:val="24"/>
-          <w:szCs w:val="24"/>
-        </w:rPr>
-      </w:pPr>
+        <w:t>DataOutputStream</w:t>
+      </w:r>
+      <w:proofErr w:type="spellEnd"/>
       <w:r>
         <w:rPr>
           <w:rFonts w:ascii="Arial" w:eastAsia="Times New Roman" w:hAnsi="Arial" w:cs="Arial"/>
@@ -375,15 +261,36 @@
           <w:bCs/>
           <w:color w:val="000000"/>
         </w:rPr>
-        <w:t xml:space="preserve">FileInputStream </w:t>
-      </w:r>
-      <w:r>
-        <w:rPr>
-          <w:rFonts w:ascii="Arial" w:eastAsia="Times New Roman" w:hAnsi="Arial" w:cs="Arial"/>
-          <w:color w:val="000000"/>
-        </w:rPr>
-        <w:t xml:space="preserve">and </w:t>
-      </w:r>
+        <w:t xml:space="preserve"> </w:t>
+      </w:r>
+      <w:r>
+        <w:rPr>
+          <w:rFonts w:ascii="Arial" w:eastAsia="Times New Roman" w:hAnsi="Arial" w:cs="Arial"/>
+          <w:color w:val="000000"/>
+        </w:rPr>
+        <w:t>let you read and write all the primitive Java types in binary format</w:t>
+      </w:r>
+    </w:p>
+    <w:p>
+      <w:pPr>
+        <w:spacing w:after="0" w:line="240" w:lineRule="auto"/>
+        <w:rPr>
+          <w:rFonts w:ascii="Times New Roman" w:eastAsia="Times New Roman" w:hAnsi="Times New Roman" w:cs="Times New Roman"/>
+          <w:sz w:val="24"/>
+          <w:szCs w:val="24"/>
+        </w:rPr>
+      </w:pPr>
+    </w:p>
+    <w:p>
+      <w:pPr>
+        <w:spacing w:after="0" w:line="240" w:lineRule="auto"/>
+        <w:rPr>
+          <w:rFonts w:ascii="Times New Roman" w:eastAsia="Times New Roman" w:hAnsi="Times New Roman" w:cs="Times New Roman"/>
+          <w:sz w:val="24"/>
+          <w:szCs w:val="24"/>
+        </w:rPr>
+      </w:pPr>
+      <w:proofErr w:type="spellStart"/>
       <w:r>
         <w:rPr>
           <w:rFonts w:ascii="Arial" w:eastAsia="Times New Roman" w:hAnsi="Arial" w:cs="Arial"/>
@@ -391,7 +298,188 @@
           <w:bCs/>
           <w:color w:val="000000"/>
         </w:rPr>
-        <w:t xml:space="preserve">FileOutputStream </w:t>
+        <w:t>ZipInputStream</w:t>
+      </w:r>
+      <w:proofErr w:type="spellEnd"/>
+      <w:r>
+        <w:rPr>
+          <w:rFonts w:ascii="Arial" w:eastAsia="Times New Roman" w:hAnsi="Arial" w:cs="Arial"/>
+          <w:b/>
+          <w:bCs/>
+          <w:color w:val="000000"/>
+        </w:rPr>
+        <w:t xml:space="preserve"> </w:t>
+      </w:r>
+      <w:r>
+        <w:rPr>
+          <w:rFonts w:ascii="Arial" w:eastAsia="Times New Roman" w:hAnsi="Arial" w:cs="Arial"/>
+          <w:color w:val="000000"/>
+        </w:rPr>
+        <w:t xml:space="preserve">and </w:t>
+      </w:r>
+      <w:proofErr w:type="spellStart"/>
+      <w:r>
+        <w:rPr>
+          <w:rFonts w:ascii="Arial" w:eastAsia="Times New Roman" w:hAnsi="Arial" w:cs="Arial"/>
+          <w:b/>
+          <w:bCs/>
+          <w:color w:val="000000"/>
+        </w:rPr>
+        <w:t>ZipOutputStream</w:t>
+      </w:r>
+      <w:proofErr w:type="spellEnd"/>
+      <w:r>
+        <w:rPr>
+          <w:rFonts w:ascii="Arial" w:eastAsia="Times New Roman" w:hAnsi="Arial" w:cs="Arial"/>
+          <w:b/>
+          <w:bCs/>
+          <w:color w:val="000000"/>
+        </w:rPr>
+        <w:t xml:space="preserve"> </w:t>
+      </w:r>
+      <w:r>
+        <w:rPr>
+          <w:rFonts w:ascii="Arial" w:eastAsia="Times New Roman" w:hAnsi="Arial" w:cs="Arial"/>
+          <w:color w:val="000000"/>
+        </w:rPr>
+        <w:t>let you read and write files in the familiar ZIP compression format</w:t>
+      </w:r>
+    </w:p>
+    <w:p>
+      <w:pPr>
+        <w:spacing w:after="0" w:line="240" w:lineRule="auto"/>
+        <w:rPr>
+          <w:rFonts w:ascii="Times New Roman" w:eastAsia="Times New Roman" w:hAnsi="Times New Roman" w:cs="Times New Roman"/>
+          <w:sz w:val="24"/>
+          <w:szCs w:val="24"/>
+        </w:rPr>
+      </w:pPr>
+    </w:p>
+    <w:p>
+      <w:pPr>
+        <w:spacing w:after="0" w:line="240" w:lineRule="auto"/>
+        <w:rPr>
+          <w:rFonts w:ascii="Times New Roman" w:eastAsia="Times New Roman" w:hAnsi="Times New Roman" w:cs="Times New Roman"/>
+          <w:sz w:val="24"/>
+          <w:szCs w:val="24"/>
+        </w:rPr>
+      </w:pPr>
+      <w:r>
+        <w:rPr>
+          <w:rFonts w:ascii="Arial" w:eastAsia="Times New Roman" w:hAnsi="Arial" w:cs="Arial"/>
+          <w:color w:val="000000"/>
+        </w:rPr>
+        <w:t xml:space="preserve">For </w:t>
+      </w:r>
+      <w:r>
+        <w:rPr>
+          <w:rFonts w:ascii="Arial" w:eastAsia="Times New Roman" w:hAnsi="Arial" w:cs="Arial"/>
+          <w:b/>
+          <w:bCs/>
+          <w:color w:val="000000"/>
+        </w:rPr>
+        <w:t xml:space="preserve">Unicode </w:t>
+      </w:r>
+      <w:r>
+        <w:rPr>
+          <w:rFonts w:ascii="Arial" w:eastAsia="Times New Roman" w:hAnsi="Arial" w:cs="Arial"/>
+          <w:color w:val="000000"/>
+        </w:rPr>
+        <w:t>text, on the other hand, you can use subclasses of the abstract classes Reader and Writer</w:t>
+      </w:r>
+    </w:p>
+    <w:p>
+      <w:pPr>
+        <w:spacing w:after="0" w:line="240" w:lineRule="auto"/>
+        <w:rPr>
+          <w:rFonts w:ascii="Times New Roman" w:eastAsia="Times New Roman" w:hAnsi="Times New Roman" w:cs="Times New Roman"/>
+          <w:sz w:val="24"/>
+          <w:szCs w:val="24"/>
+        </w:rPr>
+      </w:pPr>
+    </w:p>
+    <w:p>
+      <w:pPr>
+        <w:spacing w:after="0" w:line="240" w:lineRule="auto"/>
+        <w:rPr>
+          <w:rFonts w:ascii="Times New Roman" w:eastAsia="Times New Roman" w:hAnsi="Times New Roman" w:cs="Times New Roman"/>
+          <w:sz w:val="24"/>
+          <w:szCs w:val="24"/>
+        </w:rPr>
+      </w:pPr>
+      <w:r>
+        <w:rPr>
+          <w:rFonts w:ascii="Arial" w:eastAsia="Times New Roman" w:hAnsi="Arial" w:cs="Arial"/>
+          <w:color w:val="000000"/>
+        </w:rPr>
+        <w:t>The read method returns either a UTF-16 code unit (as an integer between 0 and 65535) or -1</w:t>
+      </w:r>
+    </w:p>
+    <w:p>
+      <w:pPr>
+        <w:spacing w:after="0" w:line="240" w:lineRule="auto"/>
+        <w:rPr>
+          <w:rFonts w:ascii="Times New Roman" w:eastAsia="Times New Roman" w:hAnsi="Times New Roman" w:cs="Times New Roman"/>
+          <w:sz w:val="24"/>
+          <w:szCs w:val="24"/>
+        </w:rPr>
+      </w:pPr>
+    </w:p>
+    <w:p>
+      <w:pPr>
+        <w:spacing w:after="0" w:line="240" w:lineRule="auto"/>
+        <w:rPr>
+          <w:rFonts w:ascii="Times New Roman" w:eastAsia="Times New Roman" w:hAnsi="Times New Roman" w:cs="Times New Roman"/>
+          <w:sz w:val="24"/>
+          <w:szCs w:val="24"/>
+        </w:rPr>
+      </w:pPr>
+      <w:proofErr w:type="spellStart"/>
+      <w:r>
+        <w:rPr>
+          <w:rFonts w:ascii="Arial" w:eastAsia="Times New Roman" w:hAnsi="Arial" w:cs="Arial"/>
+          <w:b/>
+          <w:bCs/>
+          <w:color w:val="000000"/>
+        </w:rPr>
+        <w:t>FileInputStream</w:t>
+      </w:r>
+      <w:proofErr w:type="spellEnd"/>
+      <w:r>
+        <w:rPr>
+          <w:rFonts w:ascii="Arial" w:eastAsia="Times New Roman" w:hAnsi="Arial" w:cs="Arial"/>
+          <w:b/>
+          <w:bCs/>
+          <w:color w:val="000000"/>
+        </w:rPr>
+        <w:t xml:space="preserve"> </w:t>
+      </w:r>
+      <w:r>
+        <w:rPr>
+          <w:rFonts w:ascii="Arial" w:eastAsia="Times New Roman" w:hAnsi="Arial" w:cs="Arial"/>
+          <w:color w:val="000000"/>
+        </w:rPr>
+        <w:t xml:space="preserve">and </w:t>
+      </w:r>
+      <w:proofErr w:type="spellStart"/>
+      <w:r>
+        <w:rPr>
+          <w:rFonts w:ascii="Arial" w:eastAsia="Times New Roman" w:hAnsi="Arial" w:cs="Arial"/>
+          <w:b/>
+          <w:bCs/>
+          <w:color w:val="000000"/>
+        </w:rPr>
+        <w:t>FileOutputStream</w:t>
+      </w:r>
+      <w:proofErr w:type="spellEnd"/>
+      <w:r>
+        <w:rPr>
+          <w:rFonts w:ascii="Arial" w:eastAsia="Times New Roman" w:hAnsi="Arial" w:cs="Arial"/>
+          <w:b/>
+          <w:bCs/>
+          <w:color w:val="000000"/>
+        </w:rPr>
+        <w:t xml:space="preserve"> </w:t>
       </w:r>
       <w:r>
         <w:rPr>
@@ -520,6 +608,41 @@
       <w:pPr>
         <w:spacing w:after="0" w:line="240" w:lineRule="auto"/>
         <w:rPr>
+          <w:rFonts w:ascii="Arial" w:eastAsia="Times New Roman" w:hAnsi="Arial" w:cs="Arial"/>
+          <w:color w:val="000000"/>
+        </w:rPr>
+      </w:pPr>
+      <w:proofErr w:type="spellStart"/>
+      <w:r>
+        <w:rPr>
+          <w:rFonts w:ascii="Arial" w:eastAsia="Times New Roman" w:hAnsi="Arial" w:cs="Arial"/>
+          <w:b/>
+          <w:color w:val="000000"/>
+        </w:rPr>
+        <w:t>InputStreamReader</w:t>
+      </w:r>
+      <w:proofErr w:type="spellEnd"/>
+      <w:r>
+        <w:rPr>
+          <w:rFonts w:ascii="Arial" w:eastAsia="Times New Roman" w:hAnsi="Arial" w:cs="Arial"/>
+          <w:color w:val="000000"/>
+        </w:rPr>
+        <w:t xml:space="preserve"> class turns an input stream that contains bytes (specifying characters in some character encoding) into a reader that emits Unicode code units.</w:t>
+      </w:r>
+    </w:p>
+    <w:p>
+      <w:pPr>
+        <w:spacing w:after="0" w:line="240" w:lineRule="auto"/>
+        <w:rPr>
+          <w:rFonts w:ascii="Arial" w:eastAsia="Times New Roman" w:hAnsi="Arial" w:cs="Arial"/>
+          <w:color w:val="000000"/>
+        </w:rPr>
+      </w:pPr>
+    </w:p>
+    <w:p>
+      <w:pPr>
+        <w:spacing w:after="0" w:line="240" w:lineRule="auto"/>
+        <w:rPr>
           <w:rFonts w:ascii="Times New Roman" w:eastAsia="Times New Roman" w:hAnsi="Times New Roman" w:cs="Times New Roman"/>
           <w:sz w:val="24"/>
           <w:szCs w:val="24"/>
@@ -532,6 +655,7 @@
         </w:rPr>
         <w:t xml:space="preserve">The </w:t>
       </w:r>
+      <w:proofErr w:type="spellStart"/>
       <w:r>
         <w:rPr>
           <w:rFonts w:ascii="Arial" w:eastAsia="Times New Roman" w:hAnsi="Arial" w:cs="Arial"/>
@@ -539,42 +663,9 @@
           <w:bCs/>
           <w:color w:val="000000"/>
         </w:rPr>
-        <w:t xml:space="preserve">OutputStreamWriter </w:t>
-      </w:r>
-      <w:r>
-        <w:rPr>
-          <w:rFonts w:ascii="Arial" w:eastAsia="Times New Roman" w:hAnsi="Arial" w:cs="Arial"/>
-          <w:color w:val="000000"/>
-        </w:rPr>
-        <w:t>class turns an output stream of Unicode code units into a stream of bytes</w:t>
-      </w:r>
-    </w:p>
-    <w:p>
-      <w:pPr>
-        <w:spacing w:after="0" w:line="240" w:lineRule="auto"/>
-        <w:rPr>
-          <w:rFonts w:ascii="Times New Roman" w:eastAsia="Times New Roman" w:hAnsi="Times New Roman" w:cs="Times New Roman"/>
-          <w:sz w:val="24"/>
-          <w:szCs w:val="24"/>
-        </w:rPr>
-      </w:pPr>
-    </w:p>
-    <w:p>
-      <w:pPr>
-        <w:spacing w:after="0" w:line="240" w:lineRule="auto"/>
-        <w:rPr>
-          <w:rFonts w:ascii="Times New Roman" w:eastAsia="Times New Roman" w:hAnsi="Times New Roman" w:cs="Times New Roman"/>
-          <w:sz w:val="24"/>
-          <w:szCs w:val="24"/>
-        </w:rPr>
-      </w:pPr>
-      <w:r>
-        <w:rPr>
-          <w:rFonts w:ascii="Arial" w:eastAsia="Times New Roman" w:hAnsi="Arial" w:cs="Arial"/>
-          <w:color w:val="000000"/>
-        </w:rPr>
-        <w:t xml:space="preserve">For text output, use a </w:t>
-      </w:r>
+        <w:t>OutputStreamWriter</w:t>
+      </w:r>
+      <w:proofErr w:type="spellEnd"/>
       <w:r>
         <w:rPr>
           <w:rFonts w:ascii="Arial" w:eastAsia="Times New Roman" w:hAnsi="Arial" w:cs="Arial"/>
@@ -582,25 +673,69 @@
           <w:bCs/>
           <w:color w:val="000000"/>
         </w:rPr>
-        <w:t>PrintWriter</w:t>
-      </w:r>
-    </w:p>
-    <w:p>
-      <w:pPr>
-        <w:spacing w:after="0" w:line="240" w:lineRule="auto"/>
-        <w:rPr>
-          <w:rFonts w:ascii="Times New Roman" w:eastAsia="Times New Roman" w:hAnsi="Times New Roman" w:cs="Times New Roman"/>
-          <w:sz w:val="24"/>
-          <w:szCs w:val="24"/>
-        </w:rPr>
-      </w:pPr>
-      <w:r>
-        <w:rPr>
-          <w:rFonts w:ascii="Arial" w:eastAsia="Times New Roman" w:hAnsi="Arial" w:cs="Arial"/>
-          <w:color w:val="000000"/>
-        </w:rPr>
-        <w:t xml:space="preserve">to print to a file, construct a </w:t>
-      </w:r>
+        <w:t xml:space="preserve"> </w:t>
+      </w:r>
+      <w:r>
+        <w:rPr>
+          <w:rFonts w:ascii="Arial" w:eastAsia="Times New Roman" w:hAnsi="Arial" w:cs="Arial"/>
+          <w:color w:val="000000"/>
+        </w:rPr>
+        <w:t>class turns an output stream of Unicode code units into a stream of bytes</w:t>
+      </w:r>
+    </w:p>
+    <w:p>
+      <w:pPr>
+        <w:spacing w:after="0" w:line="240" w:lineRule="auto"/>
+        <w:rPr>
+          <w:rFonts w:ascii="Times New Roman" w:eastAsia="Times New Roman" w:hAnsi="Times New Roman" w:cs="Times New Roman"/>
+          <w:sz w:val="24"/>
+          <w:szCs w:val="24"/>
+        </w:rPr>
+      </w:pPr>
+    </w:p>
+    <w:p>
+      <w:pPr>
+        <w:spacing w:after="0" w:line="240" w:lineRule="auto"/>
+        <w:rPr>
+          <w:rFonts w:ascii="Arial" w:eastAsia="Times New Roman" w:hAnsi="Arial" w:cs="Arial"/>
+          <w:color w:val="000000"/>
+        </w:rPr>
+      </w:pPr>
+      <w:r>
+        <w:rPr>
+          <w:rFonts w:ascii="Arial" w:eastAsia="Times New Roman" w:hAnsi="Arial" w:cs="Arial"/>
+          <w:color w:val="000000"/>
+        </w:rPr>
+        <w:t>Java uses the Unicode standard for characters. Each character, or “code point,” has a 21-bit integer number. There are different character encodings—methods for packaging those 21-bit numbers into bytes</w:t>
+      </w:r>
+    </w:p>
+    <w:p>
+      <w:pPr>
+        <w:spacing w:after="0" w:line="240" w:lineRule="auto"/>
+        <w:rPr>
+          <w:rFonts w:ascii="Arial" w:eastAsia="Times New Roman" w:hAnsi="Arial" w:cs="Arial"/>
+          <w:color w:val="000000"/>
+        </w:rPr>
+      </w:pPr>
+    </w:p>
+    <w:p>
+      <w:pPr>
+        <w:spacing w:after="0" w:line="240" w:lineRule="auto"/>
+        <w:rPr>
+          <w:rFonts w:ascii="Times New Roman" w:eastAsia="Times New Roman" w:hAnsi="Times New Roman" w:cs="Times New Roman"/>
+          <w:sz w:val="24"/>
+          <w:szCs w:val="24"/>
+        </w:rPr>
+      </w:pPr>
+      <w:r>
+        <w:rPr>
+          <w:rFonts w:ascii="Arial" w:eastAsia="Times New Roman" w:hAnsi="Arial" w:cs="Arial"/>
+          <w:color w:val="000000"/>
+        </w:rPr>
+        <w:lastRenderedPageBreak/>
+        <w:t xml:space="preserve">For text output, use a </w:t>
+      </w:r>
+      <w:proofErr w:type="spellStart"/>
       <w:r>
         <w:rPr>
           <w:rFonts w:ascii="Arial" w:eastAsia="Times New Roman" w:hAnsi="Arial" w:cs="Arial"/>
@@ -608,7 +743,45 @@
           <w:bCs/>
           <w:color w:val="000000"/>
         </w:rPr>
-        <w:t xml:space="preserve">PrintStream </w:t>
+        <w:t>PrintWriter</w:t>
+      </w:r>
+      <w:proofErr w:type="spellEnd"/>
+    </w:p>
+    <w:p>
+      <w:pPr>
+        <w:spacing w:after="0" w:line="240" w:lineRule="auto"/>
+        <w:rPr>
+          <w:rFonts w:ascii="Times New Roman" w:eastAsia="Times New Roman" w:hAnsi="Times New Roman" w:cs="Times New Roman"/>
+          <w:sz w:val="24"/>
+          <w:szCs w:val="24"/>
+        </w:rPr>
+      </w:pPr>
+      <w:r>
+        <w:rPr>
+          <w:rFonts w:ascii="Arial" w:eastAsia="Times New Roman" w:hAnsi="Arial" w:cs="Arial"/>
+          <w:color w:val="000000"/>
+        </w:rPr>
+        <w:t xml:space="preserve">to print to a file, construct a </w:t>
+      </w:r>
+      <w:proofErr w:type="spellStart"/>
+      <w:r>
+        <w:rPr>
+          <w:rFonts w:ascii="Arial" w:eastAsia="Times New Roman" w:hAnsi="Arial" w:cs="Arial"/>
+          <w:b/>
+          <w:bCs/>
+          <w:color w:val="000000"/>
+        </w:rPr>
+        <w:t>PrintStream</w:t>
+      </w:r>
+      <w:proofErr w:type="spellEnd"/>
+      <w:r>
+        <w:rPr>
+          <w:rFonts w:ascii="Arial" w:eastAsia="Times New Roman" w:hAnsi="Arial" w:cs="Arial"/>
+          <w:b/>
+          <w:bCs/>
+          <w:color w:val="000000"/>
+        </w:rPr>
+        <w:t xml:space="preserve"> </w:t>
       </w:r>
       <w:r>
         <w:rPr>
@@ -625,6 +798,15 @@
           <w:rFonts w:ascii="Times New Roman" w:eastAsia="Times New Roman" w:hAnsi="Times New Roman" w:cs="Times New Roman"/>
           <w:sz w:val="24"/>
           <w:szCs w:val="24"/>
+        </w:rPr>
+      </w:pPr>
+    </w:p>
+    <w:p>
+      <w:pPr>
+        <w:spacing w:after="0" w:line="240" w:lineRule="auto"/>
+        <w:rPr>
+          <w:rFonts w:ascii="Arial" w:eastAsia="Times New Roman" w:hAnsi="Arial" w:cs="Arial"/>
+          <w:color w:val="000000"/>
         </w:rPr>
       </w:pPr>
     </w:p>
@@ -658,12 +840,37 @@
           <w:color w:val="000000"/>
         </w:rPr>
       </w:pPr>
-      <w:r>
-        <w:rPr>
-          <w:rFonts w:ascii="Arial" w:eastAsia="Times New Roman" w:hAnsi="Arial" w:cs="Arial"/>
-          <w:color w:val="000000"/>
-        </w:rPr>
-        <w:t>var content = Files.readString(path, charset);</w:t>
+      <w:proofErr w:type="spellStart"/>
+      <w:r>
+        <w:rPr>
+          <w:rFonts w:ascii="Arial" w:eastAsia="Times New Roman" w:hAnsi="Arial" w:cs="Arial"/>
+          <w:color w:val="000000"/>
+        </w:rPr>
+        <w:t>var</w:t>
+      </w:r>
+      <w:proofErr w:type="spellEnd"/>
+      <w:r>
+        <w:rPr>
+          <w:rFonts w:ascii="Arial" w:eastAsia="Times New Roman" w:hAnsi="Arial" w:cs="Arial"/>
+          <w:color w:val="000000"/>
+        </w:rPr>
+        <w:t xml:space="preserve"> content = </w:t>
+      </w:r>
+      <w:proofErr w:type="spellStart"/>
+      <w:r>
+        <w:rPr>
+          <w:rFonts w:ascii="Arial" w:eastAsia="Times New Roman" w:hAnsi="Arial" w:cs="Arial"/>
+          <w:color w:val="000000"/>
+        </w:rPr>
+        <w:t>Files.readString</w:t>
+      </w:r>
+      <w:proofErr w:type="spellEnd"/>
+      <w:r>
+        <w:rPr>
+          <w:rFonts w:ascii="Arial" w:eastAsia="Times New Roman" w:hAnsi="Arial" w:cs="Arial"/>
+          <w:color w:val="000000"/>
+        </w:rPr>
+        <w:t>(path, charset);</w:t>
       </w:r>
     </w:p>
     <w:p>
@@ -684,7 +891,23 @@
           <w:rFonts w:ascii="Arial" w:eastAsia="Times New Roman" w:hAnsi="Arial" w:cs="Arial"/>
           <w:color w:val="000000"/>
         </w:rPr>
-        <w:t>List lines = Files.readAllLines(path, charset);</w:t>
+        <w:t xml:space="preserve">List lines = </w:t>
+      </w:r>
+      <w:proofErr w:type="spellStart"/>
+      <w:r>
+        <w:rPr>
+          <w:rFonts w:ascii="Arial" w:eastAsia="Times New Roman" w:hAnsi="Arial" w:cs="Arial"/>
+          <w:color w:val="000000"/>
+        </w:rPr>
+        <w:t>Files.readAllLines</w:t>
+      </w:r>
+      <w:proofErr w:type="spellEnd"/>
+      <w:r>
+        <w:rPr>
+          <w:rFonts w:ascii="Arial" w:eastAsia="Times New Roman" w:hAnsi="Arial" w:cs="Arial"/>
+          <w:color w:val="000000"/>
+        </w:rPr>
+        <w:t>(path, charset);</w:t>
       </w:r>
     </w:p>
     <w:p>
@@ -782,6 +1005,7 @@
         </w:rPr>
         <w:t xml:space="preserve">The </w:t>
       </w:r>
+      <w:proofErr w:type="spellStart"/>
       <w:r>
         <w:rPr>
           <w:rFonts w:ascii="Arial" w:eastAsia="Times New Roman" w:hAnsi="Arial" w:cs="Arial"/>
@@ -789,42 +1013,9 @@
           <w:bCs/>
           <w:color w:val="000000"/>
         </w:rPr>
-        <w:t xml:space="preserve">RandomAccessFile </w:t>
-      </w:r>
-      <w:r>
-        <w:rPr>
-          <w:rFonts w:ascii="Arial" w:eastAsia="Times New Roman" w:hAnsi="Arial" w:cs="Arial"/>
-          <w:color w:val="000000"/>
-        </w:rPr>
-        <w:t>class lets you read or write data anywhere in a file</w:t>
-      </w:r>
-    </w:p>
-    <w:p>
-      <w:pPr>
-        <w:spacing w:after="0" w:line="240" w:lineRule="auto"/>
-        <w:rPr>
-          <w:rFonts w:ascii="Times New Roman" w:eastAsia="Times New Roman" w:hAnsi="Times New Roman" w:cs="Times New Roman"/>
-          <w:sz w:val="24"/>
-          <w:szCs w:val="24"/>
-        </w:rPr>
-      </w:pPr>
-    </w:p>
-    <w:p>
-      <w:pPr>
-        <w:spacing w:after="0" w:line="240" w:lineRule="auto"/>
-        <w:rPr>
-          <w:rFonts w:ascii="Times New Roman" w:eastAsia="Times New Roman" w:hAnsi="Times New Roman" w:cs="Times New Roman"/>
-          <w:sz w:val="24"/>
-          <w:szCs w:val="24"/>
-        </w:rPr>
-      </w:pPr>
-      <w:r>
-        <w:rPr>
-          <w:rFonts w:ascii="Arial" w:eastAsia="Times New Roman" w:hAnsi="Arial" w:cs="Arial"/>
-          <w:color w:val="000000"/>
-        </w:rPr>
-        <w:t xml:space="preserve">In Java, you can use a </w:t>
-      </w:r>
+        <w:t>RandomAccessFile</w:t>
+      </w:r>
+      <w:proofErr w:type="spellEnd"/>
       <w:r>
         <w:rPr>
           <w:rFonts w:ascii="Arial" w:eastAsia="Times New Roman" w:hAnsi="Arial" w:cs="Arial"/>
@@ -832,42 +1023,43 @@
           <w:bCs/>
           <w:color w:val="000000"/>
         </w:rPr>
-        <w:t xml:space="preserve">ZipInputStream </w:t>
-      </w:r>
-      <w:r>
-        <w:rPr>
-          <w:rFonts w:ascii="Arial" w:eastAsia="Times New Roman" w:hAnsi="Arial" w:cs="Arial"/>
-          <w:color w:val="000000"/>
-        </w:rPr>
-        <w:t>to read a ZIP archive</w:t>
-      </w:r>
-    </w:p>
-    <w:p>
-      <w:pPr>
-        <w:spacing w:after="0" w:line="240" w:lineRule="auto"/>
-        <w:rPr>
-          <w:rFonts w:ascii="Times New Roman" w:eastAsia="Times New Roman" w:hAnsi="Times New Roman" w:cs="Times New Roman"/>
-          <w:sz w:val="24"/>
-          <w:szCs w:val="24"/>
-        </w:rPr>
-      </w:pPr>
-    </w:p>
-    <w:p>
-      <w:pPr>
-        <w:spacing w:after="0" w:line="240" w:lineRule="auto"/>
-        <w:rPr>
-          <w:rFonts w:ascii="Times New Roman" w:eastAsia="Times New Roman" w:hAnsi="Times New Roman" w:cs="Times New Roman"/>
-          <w:sz w:val="24"/>
-          <w:szCs w:val="24"/>
-        </w:rPr>
-      </w:pPr>
-      <w:r>
-        <w:rPr>
-          <w:rFonts w:ascii="Arial" w:eastAsia="Times New Roman" w:hAnsi="Arial" w:cs="Arial"/>
-          <w:color w:val="000000"/>
-        </w:rPr>
-        <w:t xml:space="preserve">Java support object </w:t>
-      </w:r>
+        <w:t xml:space="preserve"> </w:t>
+      </w:r>
+      <w:r>
+        <w:rPr>
+          <w:rFonts w:ascii="Arial" w:eastAsia="Times New Roman" w:hAnsi="Arial" w:cs="Arial"/>
+          <w:color w:val="000000"/>
+        </w:rPr>
+        <w:t>class lets you read or write data anywhere in a file</w:t>
+      </w:r>
+    </w:p>
+    <w:p>
+      <w:pPr>
+        <w:spacing w:after="0" w:line="240" w:lineRule="auto"/>
+        <w:rPr>
+          <w:rFonts w:ascii="Times New Roman" w:eastAsia="Times New Roman" w:hAnsi="Times New Roman" w:cs="Times New Roman"/>
+          <w:sz w:val="24"/>
+          <w:szCs w:val="24"/>
+        </w:rPr>
+      </w:pPr>
+    </w:p>
+    <w:p>
+      <w:pPr>
+        <w:spacing w:after="0" w:line="240" w:lineRule="auto"/>
+        <w:rPr>
+          <w:rFonts w:ascii="Times New Roman" w:eastAsia="Times New Roman" w:hAnsi="Times New Roman" w:cs="Times New Roman"/>
+          <w:sz w:val="24"/>
+          <w:szCs w:val="24"/>
+        </w:rPr>
+      </w:pPr>
+      <w:r>
+        <w:rPr>
+          <w:rFonts w:ascii="Arial" w:eastAsia="Times New Roman" w:hAnsi="Arial" w:cs="Arial"/>
+          <w:color w:val="000000"/>
+        </w:rPr>
+        <w:t xml:space="preserve">In Java, you can use a </w:t>
+      </w:r>
+      <w:proofErr w:type="spellStart"/>
       <w:r>
         <w:rPr>
           <w:rFonts w:ascii="Arial" w:eastAsia="Times New Roman" w:hAnsi="Arial" w:cs="Arial"/>
@@ -875,15 +1067,9 @@
           <w:bCs/>
           <w:color w:val="000000"/>
         </w:rPr>
-        <w:t>serialization</w:t>
-      </w:r>
-      <w:r>
-        <w:rPr>
-          <w:rFonts w:ascii="Arial" w:eastAsia="Times New Roman" w:hAnsi="Arial" w:cs="Arial"/>
-          <w:color w:val="000000"/>
-        </w:rPr>
-        <w:t xml:space="preserve">, that makes it possible to write any object to an output stream and read it again later. The class must implement the </w:t>
-      </w:r>
+        <w:t>ZipInputStream</w:t>
+      </w:r>
+      <w:proofErr w:type="spellEnd"/>
       <w:r>
         <w:rPr>
           <w:rFonts w:ascii="Arial" w:eastAsia="Times New Roman" w:hAnsi="Arial" w:cs="Arial"/>
@@ -891,6 +1077,65 @@
           <w:bCs/>
           <w:color w:val="000000"/>
         </w:rPr>
+        <w:t xml:space="preserve"> </w:t>
+      </w:r>
+      <w:r>
+        <w:rPr>
+          <w:rFonts w:ascii="Arial" w:eastAsia="Times New Roman" w:hAnsi="Arial" w:cs="Arial"/>
+          <w:color w:val="000000"/>
+        </w:rPr>
+        <w:t>to read a ZIP archive</w:t>
+      </w:r>
+    </w:p>
+    <w:p>
+      <w:pPr>
+        <w:spacing w:after="0" w:line="240" w:lineRule="auto"/>
+        <w:rPr>
+          <w:rFonts w:ascii="Times New Roman" w:eastAsia="Times New Roman" w:hAnsi="Times New Roman" w:cs="Times New Roman"/>
+          <w:sz w:val="24"/>
+          <w:szCs w:val="24"/>
+        </w:rPr>
+      </w:pPr>
+    </w:p>
+    <w:p>
+      <w:pPr>
+        <w:spacing w:after="0" w:line="240" w:lineRule="auto"/>
+        <w:rPr>
+          <w:rFonts w:ascii="Times New Roman" w:eastAsia="Times New Roman" w:hAnsi="Times New Roman" w:cs="Times New Roman"/>
+          <w:sz w:val="24"/>
+          <w:szCs w:val="24"/>
+        </w:rPr>
+      </w:pPr>
+      <w:r>
+        <w:rPr>
+          <w:rFonts w:ascii="Arial" w:eastAsia="Times New Roman" w:hAnsi="Arial" w:cs="Arial"/>
+          <w:color w:val="000000"/>
+        </w:rPr>
+        <w:t xml:space="preserve">Java support object </w:t>
+      </w:r>
+      <w:r>
+        <w:rPr>
+          <w:rFonts w:ascii="Arial" w:eastAsia="Times New Roman" w:hAnsi="Arial" w:cs="Arial"/>
+          <w:b/>
+          <w:bCs/>
+          <w:color w:val="000000"/>
+        </w:rPr>
+        <w:t>serialization</w:t>
+      </w:r>
+      <w:r>
+        <w:rPr>
+          <w:rFonts w:ascii="Arial" w:eastAsia="Times New Roman" w:hAnsi="Arial" w:cs="Arial"/>
+          <w:color w:val="000000"/>
+        </w:rPr>
+        <w:t xml:space="preserve">, that makes it possible to write any object to an output stream and read it again later. The class must implement the </w:t>
+      </w:r>
+      <w:r>
+        <w:rPr>
+          <w:rFonts w:ascii="Arial" w:eastAsia="Times New Roman" w:hAnsi="Arial" w:cs="Arial"/>
+          <w:b/>
+          <w:bCs/>
+          <w:color w:val="000000"/>
+        </w:rPr>
         <w:t>Serializable interface</w:t>
       </w:r>
     </w:p>
@@ -919,7 +1164,23 @@
           <w:rFonts w:ascii="Arial" w:eastAsia="Times New Roman" w:hAnsi="Arial" w:cs="Arial"/>
           <w:color w:val="000000"/>
         </w:rPr>
-        <w:t>class Employee implements Serializable { . . . }</w:t>
+        <w:t xml:space="preserve">class Employee implements Serializable </w:t>
+      </w:r>
+      <w:proofErr w:type="gramStart"/>
+      <w:r>
+        <w:rPr>
+          <w:rFonts w:ascii="Arial" w:eastAsia="Times New Roman" w:hAnsi="Arial" w:cs="Arial"/>
+          <w:color w:val="000000"/>
+        </w:rPr>
+        <w:t>{ . . .</w:t>
+      </w:r>
+      <w:proofErr w:type="gramEnd"/>
+      <w:r>
+        <w:rPr>
+          <w:rFonts w:ascii="Arial" w:eastAsia="Times New Roman" w:hAnsi="Arial" w:cs="Arial"/>
+          <w:color w:val="000000"/>
+        </w:rPr>
+        <w:t xml:space="preserve"> }</w:t>
       </w:r>
     </w:p>
     <w:p>
@@ -947,7 +1208,23 @@
           <w:rFonts w:ascii="Arial" w:eastAsia="Times New Roman" w:hAnsi="Arial" w:cs="Arial"/>
           <w:color w:val="000000"/>
         </w:rPr>
-        <w:t>To save object data, you first need to open an ObjectOutputStream object</w:t>
+        <w:t xml:space="preserve">To save object data, you first need to open an </w:t>
+      </w:r>
+      <w:proofErr w:type="spellStart"/>
+      <w:r>
+        <w:rPr>
+          <w:rFonts w:ascii="Arial" w:eastAsia="Times New Roman" w:hAnsi="Arial" w:cs="Arial"/>
+          <w:color w:val="000000"/>
+        </w:rPr>
+        <w:t>ObjectOutputStream</w:t>
+      </w:r>
+      <w:proofErr w:type="spellEnd"/>
+      <w:r>
+        <w:rPr>
+          <w:rFonts w:ascii="Arial" w:eastAsia="Times New Roman" w:hAnsi="Arial" w:cs="Arial"/>
+          <w:color w:val="000000"/>
+        </w:rPr>
+        <w:t xml:space="preserve"> object</w:t>
       </w:r>
     </w:p>
     <w:p>
@@ -964,12 +1241,62 @@
           <w:color w:val="000000"/>
         </w:rPr>
       </w:pPr>
-      <w:r>
-        <w:rPr>
-          <w:rFonts w:ascii="Arial" w:eastAsia="Times New Roman" w:hAnsi="Arial" w:cs="Arial"/>
-          <w:color w:val="000000"/>
-        </w:rPr>
-        <w:t>var out = new ObjectOutputStream(new FileOutputStream("employee.dat")); </w:t>
+      <w:proofErr w:type="spellStart"/>
+      <w:r>
+        <w:rPr>
+          <w:rFonts w:ascii="Arial" w:eastAsia="Times New Roman" w:hAnsi="Arial" w:cs="Arial"/>
+          <w:color w:val="000000"/>
+        </w:rPr>
+        <w:t>var</w:t>
+      </w:r>
+      <w:proofErr w:type="spellEnd"/>
+      <w:r>
+        <w:rPr>
+          <w:rFonts w:ascii="Arial" w:eastAsia="Times New Roman" w:hAnsi="Arial" w:cs="Arial"/>
+          <w:color w:val="000000"/>
+        </w:rPr>
+        <w:t xml:space="preserve"> out = new </w:t>
+      </w:r>
+      <w:proofErr w:type="spellStart"/>
+      <w:proofErr w:type="gramStart"/>
+      <w:r>
+        <w:rPr>
+          <w:rFonts w:ascii="Arial" w:eastAsia="Times New Roman" w:hAnsi="Arial" w:cs="Arial"/>
+          <w:color w:val="000000"/>
+        </w:rPr>
+        <w:t>ObjectOutputStream</w:t>
+      </w:r>
+      <w:proofErr w:type="spellEnd"/>
+      <w:r>
+        <w:rPr>
+          <w:rFonts w:ascii="Arial" w:eastAsia="Times New Roman" w:hAnsi="Arial" w:cs="Arial"/>
+          <w:color w:val="000000"/>
+        </w:rPr>
+        <w:t>(</w:t>
+      </w:r>
+      <w:proofErr w:type="gramEnd"/>
+      <w:r>
+        <w:rPr>
+          <w:rFonts w:ascii="Arial" w:eastAsia="Times New Roman" w:hAnsi="Arial" w:cs="Arial"/>
+          <w:color w:val="000000"/>
+        </w:rPr>
+        <w:t xml:space="preserve">new </w:t>
+      </w:r>
+      <w:proofErr w:type="spellStart"/>
+      <w:r>
+        <w:rPr>
+          <w:rFonts w:ascii="Arial" w:eastAsia="Times New Roman" w:hAnsi="Arial" w:cs="Arial"/>
+          <w:color w:val="000000"/>
+        </w:rPr>
+        <w:t>FileOutputStream</w:t>
+      </w:r>
+      <w:proofErr w:type="spellEnd"/>
+      <w:r>
+        <w:rPr>
+          <w:rFonts w:ascii="Arial" w:eastAsia="Times New Roman" w:hAnsi="Arial" w:cs="Arial"/>
+          <w:color w:val="000000"/>
+        </w:rPr>
+        <w:t>("employee.dat")); </w:t>
       </w:r>
     </w:p>
     <w:p>
@@ -997,7 +1324,23 @@
           <w:rFonts w:ascii="Arial" w:eastAsia="Times New Roman" w:hAnsi="Arial" w:cs="Arial"/>
           <w:color w:val="000000"/>
         </w:rPr>
-        <w:t>Now, to save an object, simply use the writeObject method</w:t>
+        <w:t xml:space="preserve">Now, to save an object, simply use the </w:t>
+      </w:r>
+      <w:proofErr w:type="spellStart"/>
+      <w:r>
+        <w:rPr>
+          <w:rFonts w:ascii="Arial" w:eastAsia="Times New Roman" w:hAnsi="Arial" w:cs="Arial"/>
+          <w:color w:val="000000"/>
+        </w:rPr>
+        <w:t>writeObject</w:t>
+      </w:r>
+      <w:proofErr w:type="spellEnd"/>
+      <w:r>
+        <w:rPr>
+          <w:rFonts w:ascii="Arial" w:eastAsia="Times New Roman" w:hAnsi="Arial" w:cs="Arial"/>
+          <w:color w:val="000000"/>
+        </w:rPr>
+        <w:t xml:space="preserve"> method</w:t>
       </w:r>
     </w:p>
     <w:p>
@@ -1014,12 +1357,37 @@
           <w:color w:val="000000"/>
         </w:rPr>
       </w:pPr>
-      <w:r>
-        <w:rPr>
-          <w:rFonts w:ascii="Arial" w:eastAsia="Times New Roman" w:hAnsi="Arial" w:cs="Arial"/>
-          <w:color w:val="000000"/>
-        </w:rPr>
-        <w:t>var boss = new Manager("Carl Cracker", 80000, 1987, 12, 15);</w:t>
+      <w:proofErr w:type="spellStart"/>
+      <w:r>
+        <w:rPr>
+          <w:rFonts w:ascii="Arial" w:eastAsia="Times New Roman" w:hAnsi="Arial" w:cs="Arial"/>
+          <w:color w:val="000000"/>
+        </w:rPr>
+        <w:t>var</w:t>
+      </w:r>
+      <w:proofErr w:type="spellEnd"/>
+      <w:r>
+        <w:rPr>
+          <w:rFonts w:ascii="Arial" w:eastAsia="Times New Roman" w:hAnsi="Arial" w:cs="Arial"/>
+          <w:color w:val="000000"/>
+        </w:rPr>
+        <w:t xml:space="preserve"> boss = new </w:t>
+      </w:r>
+      <w:proofErr w:type="gramStart"/>
+      <w:r>
+        <w:rPr>
+          <w:rFonts w:ascii="Arial" w:eastAsia="Times New Roman" w:hAnsi="Arial" w:cs="Arial"/>
+          <w:color w:val="000000"/>
+        </w:rPr>
+        <w:t>Manager(</w:t>
+      </w:r>
+      <w:proofErr w:type="gramEnd"/>
+      <w:r>
+        <w:rPr>
+          <w:rFonts w:ascii="Arial" w:eastAsia="Times New Roman" w:hAnsi="Arial" w:cs="Arial"/>
+          <w:color w:val="000000"/>
+        </w:rPr>
+        <w:t>"Carl Cracker", 80000, 1987, 12, 15);</w:t>
       </w:r>
     </w:p>
     <w:p>
@@ -1036,12 +1404,23 @@
           <w:color w:val="000000"/>
         </w:rPr>
       </w:pPr>
-      <w:r>
-        <w:rPr>
-          <w:rFonts w:ascii="Arial" w:eastAsia="Times New Roman" w:hAnsi="Arial" w:cs="Arial"/>
-          <w:color w:val="000000"/>
-        </w:rPr>
-        <w:t>out.writeObject(boss);      //save object to byte</w:t>
+      <w:proofErr w:type="spellStart"/>
+      <w:proofErr w:type="gramStart"/>
+      <w:r>
+        <w:rPr>
+          <w:rFonts w:ascii="Arial" w:eastAsia="Times New Roman" w:hAnsi="Arial" w:cs="Arial"/>
+          <w:color w:val="000000"/>
+        </w:rPr>
+        <w:t>out.writeObject</w:t>
+      </w:r>
+      <w:proofErr w:type="spellEnd"/>
+      <w:proofErr w:type="gramEnd"/>
+      <w:r>
+        <w:rPr>
+          <w:rFonts w:ascii="Arial" w:eastAsia="Times New Roman" w:hAnsi="Arial" w:cs="Arial"/>
+          <w:color w:val="000000"/>
+        </w:rPr>
+        <w:t>(boss);      //save object to byte</w:t>
       </w:r>
     </w:p>
     <w:p>
@@ -1086,12 +1465,62 @@
           <w:color w:val="000000"/>
         </w:rPr>
       </w:pPr>
-      <w:r>
-        <w:rPr>
-          <w:rFonts w:ascii="Arial" w:eastAsia="Times New Roman" w:hAnsi="Arial" w:cs="Arial"/>
-          <w:color w:val="000000"/>
-        </w:rPr>
-        <w:t>var in = new ObjectInputStream(new FileInputStream("employee.dat"));            </w:t>
+      <w:proofErr w:type="spellStart"/>
+      <w:r>
+        <w:rPr>
+          <w:rFonts w:ascii="Arial" w:eastAsia="Times New Roman" w:hAnsi="Arial" w:cs="Arial"/>
+          <w:color w:val="000000"/>
+        </w:rPr>
+        <w:t>var</w:t>
+      </w:r>
+      <w:proofErr w:type="spellEnd"/>
+      <w:r>
+        <w:rPr>
+          <w:rFonts w:ascii="Arial" w:eastAsia="Times New Roman" w:hAnsi="Arial" w:cs="Arial"/>
+          <w:color w:val="000000"/>
+        </w:rPr>
+        <w:t xml:space="preserve"> in = new </w:t>
+      </w:r>
+      <w:proofErr w:type="spellStart"/>
+      <w:proofErr w:type="gramStart"/>
+      <w:r>
+        <w:rPr>
+          <w:rFonts w:ascii="Arial" w:eastAsia="Times New Roman" w:hAnsi="Arial" w:cs="Arial"/>
+          <w:color w:val="000000"/>
+        </w:rPr>
+        <w:t>ObjectInputStream</w:t>
+      </w:r>
+      <w:proofErr w:type="spellEnd"/>
+      <w:r>
+        <w:rPr>
+          <w:rFonts w:ascii="Arial" w:eastAsia="Times New Roman" w:hAnsi="Arial" w:cs="Arial"/>
+          <w:color w:val="000000"/>
+        </w:rPr>
+        <w:t>(</w:t>
+      </w:r>
+      <w:proofErr w:type="gramEnd"/>
+      <w:r>
+        <w:rPr>
+          <w:rFonts w:ascii="Arial" w:eastAsia="Times New Roman" w:hAnsi="Arial" w:cs="Arial"/>
+          <w:color w:val="000000"/>
+        </w:rPr>
+        <w:t xml:space="preserve">new </w:t>
+      </w:r>
+      <w:proofErr w:type="spellStart"/>
+      <w:r>
+        <w:rPr>
+          <w:rFonts w:ascii="Arial" w:eastAsia="Times New Roman" w:hAnsi="Arial" w:cs="Arial"/>
+          <w:color w:val="000000"/>
+        </w:rPr>
+        <w:t>FileInputStream</w:t>
+      </w:r>
+      <w:proofErr w:type="spellEnd"/>
+      <w:r>
+        <w:rPr>
+          <w:rFonts w:ascii="Arial" w:eastAsia="Times New Roman" w:hAnsi="Arial" w:cs="Arial"/>
+          <w:color w:val="000000"/>
+        </w:rPr>
+        <w:t>("employee.dat"));            </w:t>
       </w:r>
     </w:p>
     <w:p>
@@ -1136,12 +1565,187 @@
           <w:color w:val="000000"/>
         </w:rPr>
       </w:pPr>
-      <w:r>
-        <w:rPr>
-          <w:rFonts w:ascii="Arial" w:eastAsia="Times New Roman" w:hAnsi="Arial" w:cs="Arial"/>
-          <w:color w:val="000000"/>
-        </w:rPr>
-        <w:t>var e1 = (Employee) in.readObject(); </w:t>
+      <w:proofErr w:type="spellStart"/>
+      <w:r>
+        <w:rPr>
+          <w:rFonts w:ascii="Arial" w:eastAsia="Times New Roman" w:hAnsi="Arial" w:cs="Arial"/>
+          <w:color w:val="000000"/>
+        </w:rPr>
+        <w:t>var</w:t>
+      </w:r>
+      <w:proofErr w:type="spellEnd"/>
+      <w:r>
+        <w:rPr>
+          <w:rFonts w:ascii="Arial" w:eastAsia="Times New Roman" w:hAnsi="Arial" w:cs="Arial"/>
+          <w:color w:val="000000"/>
+        </w:rPr>
+        <w:t xml:space="preserve"> e1 = (Employee) </w:t>
+      </w:r>
+      <w:proofErr w:type="spellStart"/>
+      <w:proofErr w:type="gramStart"/>
+      <w:r>
+        <w:rPr>
+          <w:rFonts w:ascii="Arial" w:eastAsia="Times New Roman" w:hAnsi="Arial" w:cs="Arial"/>
+          <w:color w:val="000000"/>
+        </w:rPr>
+        <w:t>in.readObject</w:t>
+      </w:r>
+      <w:proofErr w:type="spellEnd"/>
+      <w:proofErr w:type="gramEnd"/>
+      <w:r>
+        <w:rPr>
+          <w:rFonts w:ascii="Arial" w:eastAsia="Times New Roman" w:hAnsi="Arial" w:cs="Arial"/>
+          <w:color w:val="000000"/>
+        </w:rPr>
+        <w:t>(); </w:t>
+      </w:r>
+    </w:p>
+    <w:p>
+      <w:pPr>
+        <w:spacing w:after="0" w:line="240" w:lineRule="auto"/>
+        <w:rPr>
+          <w:rFonts w:ascii="Times New Roman" w:eastAsia="Times New Roman" w:hAnsi="Times New Roman" w:cs="Times New Roman"/>
+          <w:sz w:val="24"/>
+          <w:szCs w:val="24"/>
+        </w:rPr>
+      </w:pPr>
+    </w:p>
+    <w:p>
+      <w:pPr>
+        <w:spacing w:after="0" w:line="240" w:lineRule="auto"/>
+        <w:rPr>
+          <w:rFonts w:ascii="Arial" w:eastAsia="Times New Roman" w:hAnsi="Arial" w:cs="Arial"/>
+          <w:color w:val="000000"/>
+        </w:rPr>
+      </w:pPr>
+      <w:r>
+        <w:rPr>
+          <w:rFonts w:ascii="Arial" w:eastAsia="Times New Roman" w:hAnsi="Arial" w:cs="Arial"/>
+          <w:color w:val="000000"/>
+        </w:rPr>
+        <w:t xml:space="preserve">You have to pay particular attention to serializing and </w:t>
+      </w:r>
+      <w:proofErr w:type="spellStart"/>
+      <w:r>
+        <w:rPr>
+          <w:rFonts w:ascii="Arial" w:eastAsia="Times New Roman" w:hAnsi="Arial" w:cs="Arial"/>
+          <w:color w:val="000000"/>
+        </w:rPr>
+        <w:t>deserializing</w:t>
+      </w:r>
+      <w:proofErr w:type="spellEnd"/>
+      <w:r>
+        <w:rPr>
+          <w:rFonts w:ascii="Arial" w:eastAsia="Times New Roman" w:hAnsi="Arial" w:cs="Arial"/>
+          <w:color w:val="000000"/>
+        </w:rPr>
+        <w:t xml:space="preserve"> objects that are assumed to be unique. This commonly happens when you are implementing </w:t>
+      </w:r>
+      <w:proofErr w:type="gramStart"/>
+      <w:r>
+        <w:rPr>
+          <w:rFonts w:ascii="Arial" w:eastAsia="Times New Roman" w:hAnsi="Arial" w:cs="Arial"/>
+          <w:b/>
+          <w:color w:val="000000"/>
+        </w:rPr>
+        <w:t>singl</w:t>
+      </w:r>
+      <w:r>
+        <w:rPr>
+          <w:rFonts w:ascii="Arial" w:eastAsia="Times New Roman" w:hAnsi="Arial" w:cs="Arial"/>
+          <w:b/>
+          <w:color w:val="000000"/>
+        </w:rPr>
+        <w:t xml:space="preserve">etons </w:t>
+      </w:r>
+      <w:r>
+        <w:rPr>
+          <w:rFonts w:ascii="Arial" w:eastAsia="Times New Roman" w:hAnsi="Arial" w:cs="Arial"/>
+          <w:color w:val="000000"/>
+        </w:rPr>
+        <w:t xml:space="preserve"> a</w:t>
+      </w:r>
+      <w:proofErr w:type="gramEnd"/>
+      <w:r>
+        <w:rPr>
+          <w:rFonts w:ascii="Arial" w:eastAsia="Times New Roman" w:hAnsi="Arial" w:cs="Arial"/>
+          <w:b/>
+          <w:color w:val="000000"/>
+        </w:rPr>
+        <w:t xml:space="preserve"> </w:t>
+      </w:r>
+      <w:proofErr w:type="spellStart"/>
+      <w:r>
+        <w:rPr>
+          <w:rFonts w:ascii="Arial" w:eastAsia="Times New Roman" w:hAnsi="Arial" w:cs="Arial"/>
+          <w:b/>
+          <w:color w:val="000000"/>
+        </w:rPr>
+        <w:t>typesafe</w:t>
+      </w:r>
+      <w:proofErr w:type="spellEnd"/>
+      <w:r>
+        <w:rPr>
+          <w:rFonts w:ascii="Arial" w:eastAsia="Times New Roman" w:hAnsi="Arial" w:cs="Arial"/>
+          <w:b/>
+          <w:color w:val="000000"/>
+        </w:rPr>
+        <w:t xml:space="preserve"> enumerations</w:t>
+      </w:r>
+    </w:p>
+    <w:p>
+      <w:pPr>
+        <w:spacing w:after="0" w:line="240" w:lineRule="auto"/>
+        <w:rPr>
+          <w:rFonts w:ascii="Times New Roman" w:eastAsia="Times New Roman" w:hAnsi="Times New Roman" w:cs="Times New Roman"/>
+          <w:sz w:val="24"/>
+          <w:szCs w:val="24"/>
+        </w:rPr>
+      </w:pPr>
+    </w:p>
+    <w:p>
+      <w:pPr>
+        <w:spacing w:after="0" w:line="240" w:lineRule="auto"/>
+        <w:rPr>
+          <w:rFonts w:ascii="Times New Roman" w:eastAsia="Times New Roman" w:hAnsi="Times New Roman" w:cs="Times New Roman"/>
+          <w:sz w:val="24"/>
+          <w:szCs w:val="24"/>
+        </w:rPr>
+      </w:pPr>
+      <w:r>
+        <w:t xml:space="preserve">Before you add a </w:t>
+      </w:r>
+      <w:proofErr w:type="spellStart"/>
+      <w:r>
+        <w:t>serialVersionUID</w:t>
+      </w:r>
+      <w:proofErr w:type="spellEnd"/>
+      <w:r>
+        <w:t xml:space="preserve"> field to a class, ask yourself why you made your class serializable. If serialization is used only for short-term persistence, such as distributed method calls in an application server, there is no need to worry about versioning and the </w:t>
+      </w:r>
+      <w:proofErr w:type="spellStart"/>
+      <w:r>
+        <w:t>serialVersionUID</w:t>
+      </w:r>
+      <w:proofErr w:type="spellEnd"/>
+      <w:r>
+        <w:t>. The same applies if you extend a class that happens to be serializable, but you have no intent to ever persist its instances. If your IDE gives you pesky warnings, change the IDE preferences to turn them off, or add an annotation @</w:t>
+      </w:r>
+      <w:proofErr w:type="spellStart"/>
+      <w:r>
+        <w:t>SuppressWarnings</w:t>
+      </w:r>
+      <w:proofErr w:type="spellEnd"/>
+      <w:r>
+        <w:t xml:space="preserve">("serial"). This is safer than adding a </w:t>
+      </w:r>
+      <w:proofErr w:type="spellStart"/>
+      <w:r>
+        <w:t>serialVersionUID</w:t>
+      </w:r>
+      <w:proofErr w:type="spellEnd"/>
+      <w:r>
+        <w:t xml:space="preserve"> that you may later forget to change</w:t>
       </w:r>
     </w:p>
     <w:p>
@@ -1184,12 +1788,21 @@
           <w:color w:val="000000"/>
         </w:rPr>
       </w:pPr>
-      <w:r>
-        <w:rPr>
-          <w:rFonts w:ascii="Arial" w:eastAsia="Times New Roman" w:hAnsi="Arial" w:cs="Arial"/>
-          <w:color w:val="000000"/>
-        </w:rPr>
-        <w:t>Files.createDirectory(path); </w:t>
+      <w:proofErr w:type="spellStart"/>
+      <w:r>
+        <w:rPr>
+          <w:rFonts w:ascii="Arial" w:eastAsia="Times New Roman" w:hAnsi="Arial" w:cs="Arial"/>
+          <w:color w:val="000000"/>
+        </w:rPr>
+        <w:t>Files.createDirectory</w:t>
+      </w:r>
+      <w:proofErr w:type="spellEnd"/>
+      <w:r>
+        <w:rPr>
+          <w:rFonts w:ascii="Arial" w:eastAsia="Times New Roman" w:hAnsi="Arial" w:cs="Arial"/>
+          <w:color w:val="000000"/>
+        </w:rPr>
+        <w:t>(path); </w:t>
       </w:r>
     </w:p>
     <w:p>
@@ -1205,12 +1818,21 @@
           <w:color w:val="000000"/>
         </w:rPr>
       </w:pPr>
-      <w:r>
-        <w:rPr>
-          <w:rFonts w:ascii="Arial" w:eastAsia="Times New Roman" w:hAnsi="Arial" w:cs="Arial"/>
-          <w:color w:val="000000"/>
-        </w:rPr>
-        <w:t xml:space="preserve">Files.createDirectories(path); </w:t>
+      <w:proofErr w:type="spellStart"/>
+      <w:r>
+        <w:rPr>
+          <w:rFonts w:ascii="Arial" w:eastAsia="Times New Roman" w:hAnsi="Arial" w:cs="Arial"/>
+          <w:color w:val="000000"/>
+        </w:rPr>
+        <w:t>Files.createDirectories</w:t>
+      </w:r>
+      <w:proofErr w:type="spellEnd"/>
+      <w:r>
+        <w:rPr>
+          <w:rFonts w:ascii="Arial" w:eastAsia="Times New Roman" w:hAnsi="Arial" w:cs="Arial"/>
+          <w:color w:val="000000"/>
+        </w:rPr>
+        <w:t xml:space="preserve">(path); </w:t>
       </w:r>
       <w:r>
         <w:rPr>
@@ -1234,12 +1856,22 @@
           <w:color w:val="000000"/>
         </w:rPr>
       </w:pPr>
-      <w:r>
-        <w:rPr>
-          <w:rFonts w:ascii="Arial" w:eastAsia="Times New Roman" w:hAnsi="Arial" w:cs="Arial"/>
-          <w:color w:val="000000"/>
-        </w:rPr>
-        <w:t xml:space="preserve">Files.createFile(path); </w:t>
+      <w:proofErr w:type="spellStart"/>
+      <w:r>
+        <w:rPr>
+          <w:rFonts w:ascii="Arial" w:eastAsia="Times New Roman" w:hAnsi="Arial" w:cs="Arial"/>
+          <w:color w:val="000000"/>
+        </w:rPr>
+        <w:lastRenderedPageBreak/>
+        <w:t>Files.createFile</w:t>
+      </w:r>
+      <w:proofErr w:type="spellEnd"/>
+      <w:r>
+        <w:rPr>
+          <w:rFonts w:ascii="Arial" w:eastAsia="Times New Roman" w:hAnsi="Arial" w:cs="Arial"/>
+          <w:color w:val="000000"/>
+        </w:rPr>
+        <w:t xml:space="preserve">(path); </w:t>
       </w:r>
       <w:r>
         <w:rPr>
@@ -1287,6 +1919,7 @@
           <w:color w:val="000000"/>
         </w:rPr>
       </w:pPr>
+      <w:proofErr w:type="spellStart"/>
       <w:r>
         <w:rPr>
           <w:rFonts w:ascii="Arial" w:eastAsia="Times New Roman" w:hAnsi="Arial" w:cs="Arial"/>
@@ -1294,6 +1927,7 @@
         </w:rPr>
         <w:t>Files.copy</w:t>
       </w:r>
+      <w:proofErr w:type="spellEnd"/>
     </w:p>
     <w:p>
       <w:pPr>
@@ -1308,6 +1942,7 @@
           <w:color w:val="000000"/>
         </w:rPr>
       </w:pPr>
+      <w:proofErr w:type="spellStart"/>
       <w:r>
         <w:rPr>
           <w:rFonts w:ascii="Arial" w:eastAsia="Times New Roman" w:hAnsi="Arial" w:cs="Arial"/>
@@ -1315,6 +1950,7 @@
         </w:rPr>
         <w:t>Files.move</w:t>
       </w:r>
+      <w:proofErr w:type="spellEnd"/>
     </w:p>
     <w:p>
       <w:pPr>
@@ -1329,6 +1965,7 @@
           <w:color w:val="000000"/>
         </w:rPr>
       </w:pPr>
+      <w:proofErr w:type="spellStart"/>
       <w:r>
         <w:rPr>
           <w:rFonts w:ascii="Arial" w:eastAsia="Times New Roman" w:hAnsi="Arial" w:cs="Arial"/>
@@ -1336,6 +1973,7 @@
         </w:rPr>
         <w:t>Files.delete</w:t>
       </w:r>
+      <w:proofErr w:type="spellEnd"/>
     </w:p>
     <w:p>
       <w:pPr>
@@ -1372,7 +2010,23 @@
           <w:rFonts w:ascii="Arial" w:eastAsia="Times New Roman" w:hAnsi="Arial" w:cs="Arial"/>
           <w:color w:val="000000"/>
         </w:rPr>
-        <w:t>exists, isHidden, etc…</w:t>
+        <w:t xml:space="preserve">exists, </w:t>
+      </w:r>
+      <w:proofErr w:type="spellStart"/>
+      <w:r>
+        <w:rPr>
+          <w:rFonts w:ascii="Arial" w:eastAsia="Times New Roman" w:hAnsi="Arial" w:cs="Arial"/>
+          <w:color w:val="000000"/>
+        </w:rPr>
+        <w:t>isHidden</w:t>
+      </w:r>
+      <w:proofErr w:type="spellEnd"/>
+      <w:r>
+        <w:rPr>
+          <w:rFonts w:ascii="Arial" w:eastAsia="Times New Roman" w:hAnsi="Arial" w:cs="Arial"/>
+          <w:color w:val="000000"/>
+        </w:rPr>
+        <w:t>, etc…</w:t>
       </w:r>
     </w:p>
     <w:p>
@@ -1458,7 +2112,23 @@
           <w:rFonts w:ascii="Arial" w:eastAsia="Times New Roman" w:hAnsi="Arial" w:cs="Arial"/>
           <w:color w:val="000000"/>
         </w:rPr>
-        <w:t>When you use memory mapping, you make a single buffer that spans the entire file or the area of the file that you’re interested in</w:t>
+        <w:t xml:space="preserve">When you use memory mapping, you make a single buffer that spans the entire file or the area of the file that </w:t>
+      </w:r>
+      <w:proofErr w:type="gramStart"/>
+      <w:r>
+        <w:rPr>
+          <w:rFonts w:ascii="Arial" w:eastAsia="Times New Roman" w:hAnsi="Arial" w:cs="Arial"/>
+          <w:color w:val="000000"/>
+        </w:rPr>
+        <w:t>you’re</w:t>
+      </w:r>
+      <w:proofErr w:type="gramEnd"/>
+      <w:r>
+        <w:rPr>
+          <w:rFonts w:ascii="Arial" w:eastAsia="Times New Roman" w:hAnsi="Arial" w:cs="Arial"/>
+          <w:color w:val="000000"/>
+        </w:rPr>
+        <w:t xml:space="preserve"> interested in</w:t>
       </w:r>
     </w:p>
     <w:p>
@@ -1517,35 +2187,27 @@
           <w:rFonts w:ascii="Arial" w:eastAsia="Times New Roman" w:hAnsi="Arial" w:cs="Arial"/>
           <w:color w:val="000000"/>
         </w:rPr>
-        <w:t xml:space="preserve">When multiple simultaneously executing programs need to modify the same file, they need to communicate in some way, or the file can easily become damaged. File locks </w:t>
-      </w:r>
-      <w:r>
-        <w:rPr>
-          <w:rFonts w:ascii="Arial" w:eastAsia="Times New Roman" w:hAnsi="Arial" w:cs="Arial"/>
-          <w:color w:val="000000"/>
-        </w:rPr>
-        <w:lastRenderedPageBreak/>
-        <w:t>can solve this problem. A file lock controls access to a file or a range of bytes within a file. </w:t>
-      </w:r>
-    </w:p>
-    <w:p>
-      <w:pPr>
-        <w:spacing w:after="0" w:line="240" w:lineRule="auto"/>
-        <w:rPr>
-          <w:rFonts w:ascii="Times New Roman" w:eastAsia="Times New Roman" w:hAnsi="Times New Roman" w:cs="Times New Roman"/>
-          <w:sz w:val="24"/>
-          <w:szCs w:val="24"/>
-        </w:rPr>
-      </w:pPr>
-      <w:r>
-        <w:rPr>
-          <w:rFonts w:ascii="Arial" w:eastAsia="Times New Roman" w:hAnsi="Arial" w:cs="Arial"/>
-          <w:color w:val="000000"/>
-        </w:rPr>
-        <w:t>Regex</w:t>
+        <w:t>When multiple simultaneously executing programs need to modify the same file, they need to communicate in some way, or the file can easily become damaged. File locks can solve this problem. A file lock controls access to a file or a range of bytes within a file. </w:t>
       </w:r>
       <w:bookmarkStart w:id="0" w:name="_GoBack"/>
       <w:bookmarkEnd w:id="0"/>
+    </w:p>
+    <w:p>
+      <w:pPr>
+        <w:spacing w:after="0" w:line="240" w:lineRule="auto"/>
+        <w:rPr>
+          <w:rFonts w:ascii="Times New Roman" w:eastAsia="Times New Roman" w:hAnsi="Times New Roman" w:cs="Times New Roman"/>
+          <w:sz w:val="24"/>
+          <w:szCs w:val="24"/>
+        </w:rPr>
+      </w:pPr>
+      <w:r>
+        <w:rPr>
+          <w:rFonts w:ascii="Arial" w:eastAsia="Times New Roman" w:hAnsi="Arial" w:cs="Arial"/>
+          <w:color w:val="000000"/>
+        </w:rPr>
+        <w:t>Regex</w:t>
+      </w:r>
     </w:p>
     <w:p/>
     <w:sectPr>

</xml_diff>